<commit_message>
Add repo URL into Raport_Michal_Jurzak
</commit_message>
<xml_diff>
--- a/Raport_Michal_Jurzak.docx
+++ b/Raport_Michal_Jurzak.docx
@@ -139,6 +139,29 @@
     </w:p>
     <w:p>
       <w:pPr>
+        <w:rPr>
+          <w:rFonts w:ascii="Georgia" w:hAnsi="Georgia"/>
+        </w:rPr>
+      </w:pPr>
+      <w:r>
+        <w:rPr>
+          <w:rFonts w:ascii="Georgia" w:hAnsi="Georgia"/>
+        </w:rPr>
+        <w:t xml:space="preserve">Repozytorium projektu: </w:t>
+      </w:r>
+      <w:r>
+        <w:rPr>
+          <w:rFonts w:ascii="Georgia" w:hAnsi="Georgia"/>
+          <w:i/>
+          <w:iCs/>
+          <w:sz w:val="22"/>
+          <w:szCs w:val="22"/>
+        </w:rPr>
+        <w:t>https://github.com/michaljurzak1/LLM-BPMN-Checker</w:t>
+      </w:r>
+    </w:p>
+    <w:p>
+      <w:pPr>
         <w:pStyle w:val="Nagwek1"/>
         <w:rPr>
           <w:rFonts w:ascii="Georgia" w:hAnsi="Georgia"/>
@@ -316,6 +339,7 @@
           <w:rFonts w:ascii="Georgia" w:eastAsiaTheme="majorEastAsia" w:hAnsi="Georgia" w:cstheme="majorBidi"/>
           <w:color w:val="000000" w:themeColor="text1"/>
         </w:rPr>
+        <w:lastRenderedPageBreak/>
         <w:t>Użytkownik komunikuje się z agentem AI w języku naturalnym, uzyskując wyjaśnienia, rekomendacje oraz możliwość zadawania pytań dotyczących modelu BPMN.</w:t>
       </w:r>
     </w:p>
@@ -340,7 +364,6 @@
           <w:bCs/>
           <w:color w:val="000000" w:themeColor="text1"/>
         </w:rPr>
-        <w:lastRenderedPageBreak/>
         <w:t>Automatyczna walidacja i naprawa błędów</w:t>
       </w:r>
     </w:p>
@@ -546,6 +569,7 @@
       <w:r>
         <w:rPr>
           <w:rFonts w:ascii="Georgia" w:hAnsi="Georgia"/>
+          <w:noProof/>
         </w:rPr>
         <w:drawing>
           <wp:inline distT="0" distB="0" distL="0" distR="0" wp14:anchorId="6DFF2D55" wp14:editId="495052A1">
@@ -643,6 +667,7 @@
           <w:b/>
           <w:bCs/>
         </w:rPr>
+        <w:lastRenderedPageBreak/>
         <w:t>Warstwa Prezentacji (Użytkownik):</w:t>
       </w:r>
       <w:r>
@@ -682,7 +707,6 @@
           <w:b/>
           <w:bCs/>
         </w:rPr>
-        <w:lastRenderedPageBreak/>
         <w:t xml:space="preserve">Warstwa Logiki Aplikacji (Agent - </w:t>
       </w:r>
       <w:proofErr w:type="spellStart"/>
@@ -848,6 +872,7 @@
       <w:r>
         <w:rPr>
           <w:rFonts w:ascii="Georgia" w:hAnsi="Georgia"/>
+          <w:noProof/>
         </w:rPr>
         <w:drawing>
           <wp:inline distT="0" distB="0" distL="0" distR="0" wp14:anchorId="03A8A9A0" wp14:editId="204D4904">
@@ -931,6 +956,7 @@
         <w:rPr>
           <w:rFonts w:ascii="Georgia Pro Semibold" w:hAnsi="Georgia Pro Semibold"/>
         </w:rPr>
+        <w:lastRenderedPageBreak/>
         <w:t>Zastosowane Technologie</w:t>
       </w:r>
     </w:p>
@@ -1057,7 +1083,6 @@
         <w:rPr>
           <w:rFonts w:ascii="Georgia" w:hAnsi="Georgia"/>
         </w:rPr>
-        <w:lastRenderedPageBreak/>
         <w:t>Streamlit</w:t>
       </w:r>
       <w:proofErr w:type="spellEnd"/>
@@ -1468,6 +1493,7 @@
           <w:b/>
           <w:bCs/>
         </w:rPr>
+        <w:lastRenderedPageBreak/>
         <w:t>Błędy w użyciu zdarzeń:</w:t>
       </w:r>
       <w:r>
@@ -1558,7 +1584,6 @@
         <w:rPr>
           <w:rFonts w:ascii="Georgia" w:hAnsi="Georgia"/>
         </w:rPr>
-        <w:lastRenderedPageBreak/>
         <w:t>Testy podzielono na dwie główne fazy:</w:t>
       </w:r>
     </w:p>
@@ -1785,7 +1810,14 @@
         <w:rPr>
           <w:rFonts w:ascii="Georgia" w:hAnsi="Georgia"/>
         </w:rPr>
-        <w:t>W pierwszej kategorii, dotyczącej implementacji poprawek na podstawie konkretnych instrukcji oraz ogólnej autonomicznej korekty, LLM wykazał się wyjątkową biegłością, gdy otrzymał precyzyjne wytyczne. W wielu przypadkach, gdy program został poinstruowany, jaką zmianę ma wprowadzić (np. zamienić bramkę XOR na AND, dodać brakującą bramkę scalającą, przenieść zdarzenie czasowe, dodać etykiety, czy użyć bramki opartej na zdarzeniach), osiągał perfekcyjne wyniki</w:t>
+        <w:t xml:space="preserve">W pierwszej kategorii, dotyczącej implementacji poprawek na podstawie konkretnych instrukcji oraz ogólnej autonomicznej korekty, LLM wykazał się wyjątkową </w:t>
+      </w:r>
+      <w:r>
+        <w:rPr>
+          <w:rFonts w:ascii="Georgia" w:hAnsi="Georgia"/>
+        </w:rPr>
+        <w:lastRenderedPageBreak/>
+        <w:t>biegłością, gdy otrzymał precyzyjne wytyczne. W wielu przypadkach, gdy program został poinstruowany, jaką zmianę ma wprowadzić (np. zamienić bramkę XOR na AND, dodać brakującą bramkę scalającą, przenieść zdarzenie czasowe, dodać etykiety, czy użyć bramki opartej na zdarzeniach), osiągał perfekcyjne wyniki</w:t>
       </w:r>
       <w:r>
         <w:rPr>
@@ -1816,7 +1848,6 @@
         <w:rPr>
           <w:rFonts w:ascii="Georgia" w:hAnsi="Georgia"/>
         </w:rPr>
-        <w:lastRenderedPageBreak/>
         <w:t xml:space="preserve">Jednakże, jego autonomiczne wykrywanie i korygowanie błędów (bez konkretnych instrukcji) było znacznie bardziej zmienne. Chociaż potrafił samodzielnie zidentyfikować i poprawnie naprawić niektóre istotne problemy, często mylnie diagnozował problem (np. mylił przyczynę zakleszczenia), wprowadzał nowe, krytyczne błędy prowadzące do zakleszczeń, lub tworzył chaotyczne wizualnie "spaghetti </w:t>
       </w:r>
       <w:proofErr w:type="spellStart"/>
@@ -2067,6 +2098,7 @@
         <w:rPr>
           <w:rFonts w:ascii="Georgia Pro Semibold" w:hAnsi="Georgia Pro Semibold"/>
         </w:rPr>
+        <w:lastRenderedPageBreak/>
         <w:t>Przykładowe zastosowania:</w:t>
       </w:r>
     </w:p>
@@ -2163,7 +2195,6 @@
         <w:rPr>
           <w:rFonts w:ascii="Georgia Pro Semibold" w:hAnsi="Georgia Pro Semibold"/>
         </w:rPr>
-        <w:lastRenderedPageBreak/>
         <w:t>Wnioski i możliwości rozwoju</w:t>
       </w:r>
     </w:p>
@@ -5273,6 +5304,7 @@
   <w:style w:type="character" w:default="1" w:styleId="Domylnaczcionkaakapitu">
     <w:name w:val="Default Paragraph Font"/>
     <w:uiPriority w:val="1"/>
+    <w:semiHidden/>
     <w:unhideWhenUsed/>
   </w:style>
   <w:style w:type="table" w:default="1" w:styleId="Standardowy">

</xml_diff>